<commit_message>
Git repo link updated
</commit_message>
<xml_diff>
--- a/Assignment2.docx
+++ b/Assignment2.docx
@@ -5495,8 +5495,19 @@
           <w:sz w:val="24"/>
           <w:szCs w:val="24"/>
         </w:rPr>
-        <w:t>Alazar Anbesi</w:t>
-      </w:r>
+        <w:t xml:space="preserve">Alazar </w:t>
+      </w:r>
+      <w:proofErr w:type="spellStart"/>
+      <w:r>
+        <w:rPr>
+          <w:rFonts w:ascii="Times New Roman" w:eastAsia="Times New Roman" w:hAnsi="Times New Roman" w:cs="Times New Roman"/>
+          <w:color w:val="212121"/>
+          <w:sz w:val="24"/>
+          <w:szCs w:val="24"/>
+        </w:rPr>
+        <w:t>Anbesi</w:t>
+      </w:r>
+      <w:proofErr w:type="spellEnd"/>
       <w:r>
         <w:rPr>
           <w:rFonts w:ascii="Times New Roman" w:eastAsia="Times New Roman" w:hAnsi="Times New Roman" w:cs="Times New Roman"/>
@@ -5599,8 +5610,9 @@
           <w:sz w:val="24"/>
           <w:szCs w:val="24"/>
         </w:rPr>
-        <w:t>Shamim Babirye</w:t>
-      </w:r>
+        <w:t xml:space="preserve">Shamim </w:t>
+      </w:r>
+      <w:proofErr w:type="spellStart"/>
       <w:r>
         <w:rPr>
           <w:rFonts w:ascii="Times New Roman" w:eastAsia="Times New Roman" w:hAnsi="Times New Roman" w:cs="Times New Roman"/>
@@ -5608,8 +5620,9 @@
           <w:sz w:val="24"/>
           <w:szCs w:val="24"/>
         </w:rPr>
-        <w:tab/>
-      </w:r>
+        <w:t>Babirye</w:t>
+      </w:r>
+      <w:proofErr w:type="spellEnd"/>
       <w:r>
         <w:rPr>
           <w:rFonts w:ascii="Times New Roman" w:eastAsia="Times New Roman" w:hAnsi="Times New Roman" w:cs="Times New Roman"/>
@@ -5626,20 +5639,17 @@
           <w:sz w:val="24"/>
           <w:szCs w:val="24"/>
         </w:rPr>
-        <w:t>615196</w:t>
-      </w:r>
-    </w:p>
-    <w:p>
-      <w:pPr>
-        <w:shd w:val="clear" w:color="auto" w:fill="FFFFFF"/>
-        <w:spacing w:before="100" w:beforeAutospacing="1" w:after="100" w:afterAutospacing="1" w:line="240" w:lineRule="auto"/>
+        <w:tab/>
+      </w:r>
+      <w:r>
         <w:rPr>
           <w:rFonts w:ascii="Times New Roman" w:eastAsia="Times New Roman" w:hAnsi="Times New Roman" w:cs="Times New Roman"/>
           <w:color w:val="212121"/>
           <w:sz w:val="24"/>
           <w:szCs w:val="24"/>
         </w:rPr>
-      </w:pPr>
+        <w:t>615196</w:t>
+      </w:r>
     </w:p>
     <w:p>
       <w:pPr>
@@ -5652,43 +5662,55 @@
           <w:szCs w:val="24"/>
         </w:rPr>
       </w:pPr>
-      <w:r>
+    </w:p>
+    <w:p>
+      <w:pPr>
+        <w:shd w:val="clear" w:color="auto" w:fill="FFFFFF"/>
+        <w:spacing w:before="100" w:beforeAutospacing="1" w:after="100" w:afterAutospacing="1" w:line="240" w:lineRule="auto"/>
         <w:rPr>
           <w:rFonts w:ascii="Times New Roman" w:eastAsia="Times New Roman" w:hAnsi="Times New Roman" w:cs="Times New Roman"/>
           <w:color w:val="212121"/>
           <w:sz w:val="24"/>
           <w:szCs w:val="24"/>
         </w:rPr>
-        <w:t xml:space="preserve">Link for my repository </w:t>
+      </w:pPr>
+      <w:r>
+        <w:rPr>
+          <w:rFonts w:ascii="Times New Roman" w:eastAsia="Times New Roman" w:hAnsi="Times New Roman" w:cs="Times New Roman"/>
+          <w:color w:val="212121"/>
+          <w:sz w:val="24"/>
+          <w:szCs w:val="24"/>
+        </w:rPr>
+        <w:t xml:space="preserve">Link for </w:t>
+      </w:r>
+      <w:r>
+        <w:rPr>
+          <w:rFonts w:ascii="Times New Roman" w:eastAsia="Times New Roman" w:hAnsi="Times New Roman" w:cs="Times New Roman"/>
+          <w:color w:val="212121"/>
+          <w:sz w:val="24"/>
+          <w:szCs w:val="24"/>
+        </w:rPr>
+        <w:t>our</w:t>
+      </w:r>
+      <w:r>
+        <w:rPr>
+          <w:rFonts w:ascii="Times New Roman" w:eastAsia="Times New Roman" w:hAnsi="Times New Roman" w:cs="Times New Roman"/>
+          <w:color w:val="212121"/>
+          <w:sz w:val="24"/>
+          <w:szCs w:val="24"/>
+        </w:rPr>
+        <w:t xml:space="preserve"> repository </w:t>
       </w:r>
     </w:p>
     <w:p>
-      <w:pPr>
-        <w:shd w:val="clear" w:color="auto" w:fill="FFFFFF"/>
-        <w:spacing w:before="100" w:beforeAutospacing="1" w:after="100" w:afterAutospacing="1" w:line="240" w:lineRule="auto"/>
-        <w:rPr>
-          <w:rFonts w:ascii="Open Sans" w:eastAsia="Times New Roman" w:hAnsi="Open Sans" w:cs="Open Sans"/>
-          <w:color w:val="212121"/>
-          <w:sz w:val="21"/>
-          <w:szCs w:val="21"/>
-        </w:rPr>
-      </w:pPr>
       <w:hyperlink r:id="rId6" w:history="1">
         <w:r>
           <w:rPr>
             <w:rStyle w:val="Hyperlink"/>
-            <w:rFonts w:ascii="Open Sans" w:eastAsia="Times New Roman" w:hAnsi="Open Sans" w:cs="Open Sans"/>
-            <w:sz w:val="21"/>
-            <w:szCs w:val="21"/>
           </w:rPr>
-          <w:t>https://github.com/Genene/SWE-DE</w:t>
+          <w:t>https://github.com/Genene/SWE-GroupProject</w:t>
         </w:r>
       </w:hyperlink>
-    </w:p>
-    <w:p>
-      <w:pPr>
-        <w:jc w:val="right"/>
-      </w:pPr>
     </w:p>
     <w:sectPr>
       <w:pgSz w:w="12240" w:h="15840"/>

</xml_diff>